<commit_message>
after change by another user in same file
</commit_message>
<xml_diff>
--- a/Second File.docx
+++ b/Second File.docx
@@ -14,6 +14,16 @@
       </w:r>
       <w:r>
         <w:t xml:space="preserve"> in develop branch</w:t>
+      </w:r>
+    </w:p>
+    <w:p/>
+    <w:p/>
+    <w:p>
+      <w:r>
+        <w:t>Change added on 20 4 2024</w:t>
+      </w:r>
+      <w:r>
+        <w:t xml:space="preserve"> after changes a=done by another user</w:t>
       </w:r>
     </w:p>
     <w:sectPr>

</xml_diff>